<commit_message>
created a few different study fit examples
</commit_message>
<xml_diff>
--- a/docs/fitEPGazz_documentation_file.docx
+++ b/docs/fitEPGazz_documentation_file.docx
@@ -1,6 +1,6 @@
 
 <file path=word/document.xml><?xml version="1.0" encoding="utf-8"?>
-<w:document xmlns:wpc="http://schemas.microsoft.com/office/word/2010/wordprocessingCanvas" xmlns:cx="http://schemas.microsoft.com/office/drawing/2014/chartex" xmlns:cx1="http://schemas.microsoft.com/office/drawing/2015/9/8/chartex" xmlns:mc="http://schemas.openxmlformats.org/markup-compatibility/2006" xmlns:o="urn:schemas-microsoft-com:office:office" xmlns:r="http://schemas.openxmlformats.org/officeDocument/2006/relationships" xmlns:m="http://schemas.openxmlformats.org/officeDocument/2006/math" xmlns:v="urn:schemas-microsoft-com:vml" xmlns:wp14="http://schemas.microsoft.com/office/word/2010/wordprocessingDrawing" xmlns:wp="http://schemas.openxmlformats.org/drawingml/2006/wordprocessingDrawing" xmlns:w10="urn:schemas-microsoft-com:office:word" xmlns:w="http://schemas.openxmlformats.org/wordprocessingml/2006/main" xmlns:w14="http://schemas.microsoft.com/office/word/2010/wordml" xmlns:w15="http://schemas.microsoft.com/office/word/2012/wordml" xmlns:w16se="http://schemas.microsoft.com/office/word/2015/wordml/symex" xmlns:wpg="http://schemas.microsoft.com/office/word/2010/wordprocessingGroup" xmlns:wpi="http://schemas.microsoft.com/office/word/2010/wordprocessingInk" xmlns:wne="http://schemas.microsoft.com/office/word/2006/wordml" xmlns:wps="http://schemas.microsoft.com/office/word/2010/wordprocessingShape" mc:Ignorable="w14 w15 w16se wp14">
+<w:document xmlns:wpc="http://schemas.microsoft.com/office/word/2010/wordprocessingCanvas" xmlns:mc="http://schemas.openxmlformats.org/markup-compatibility/2006" xmlns:o="urn:schemas-microsoft-com:office:office" xmlns:r="http://schemas.openxmlformats.org/officeDocument/2006/relationships" xmlns:m="http://schemas.openxmlformats.org/officeDocument/2006/math" xmlns:v="urn:schemas-microsoft-com:vml" xmlns:wp14="http://schemas.microsoft.com/office/word/2010/wordprocessingDrawing" xmlns:wp="http://schemas.openxmlformats.org/drawingml/2006/wordprocessingDrawing" xmlns:w10="urn:schemas-microsoft-com:office:word" xmlns:w="http://schemas.openxmlformats.org/wordprocessingml/2006/main" xmlns:w14="http://schemas.microsoft.com/office/word/2010/wordml" xmlns:w15="http://schemas.microsoft.com/office/word/2012/wordml" xmlns:wpg="http://schemas.microsoft.com/office/word/2010/wordprocessingGroup" xmlns:wpi="http://schemas.microsoft.com/office/word/2010/wordprocessingInk" xmlns:wne="http://schemas.microsoft.com/office/word/2006/wordml" xmlns:wps="http://schemas.microsoft.com/office/word/2010/wordprocessingShape" mc:Ignorable="w14 w15 wp14">
   <w:body>
     <w:bookmarkStart w:id="0" w:name="creating-a-study-structure" w:displacedByCustomXml="next"/>
     <w:bookmarkEnd w:id="0" w:displacedByCustomXml="next"/>
@@ -4780,7 +4780,13 @@
         <w:t>simplemodelData</w:t>
       </w:r>
       <w:r>
-        <w:t xml:space="preserve"> directory. It needs to be copied into the the T</w:t>
+        <w:t xml:space="preserve"> directory. It</w:t>
+      </w:r>
+      <w:r>
+        <w:t xml:space="preserve"> needs to be copied into the</w:t>
+      </w:r>
+      <w:r>
+        <w:t xml:space="preserve"> T</w:t>
       </w:r>
       <w:r>
         <w:rPr>
@@ -5524,7 +5530,15 @@
         <w:pStyle w:val="FirstParagraph"/>
       </w:pPr>
       <w:r>
-        <w:t xml:space="preserve">Information to process the data in the study is provided to the fitting program by a fitmodelData yaml file. examples of these files can be found in the </w:t>
+        <w:t xml:space="preserve">Information to process the data in the study is provided to the fitting program by a fitmodelData yaml file. </w:t>
+      </w:r>
+      <w:r>
+        <w:t>E</w:t>
+      </w:r>
+      <w:bookmarkStart w:id="49" w:name="_GoBack"/>
+      <w:bookmarkEnd w:id="49"/>
+      <w:r>
+        <w:t xml:space="preserve">xamples of these files can be found in the </w:t>
       </w:r>
       <w:r>
         <w:rPr>
@@ -6908,20 +6922,20 @@
       <w:pPr>
         <w:pStyle w:val="Heading3"/>
       </w:pPr>
-      <w:bookmarkStart w:id="49" w:name="description-of-the-main-parameters-in-th"/>
-      <w:bookmarkStart w:id="50" w:name="_Toc3276674"/>
-      <w:bookmarkEnd w:id="49"/>
+      <w:bookmarkStart w:id="50" w:name="description-of-the-main-parameters-in-th"/>
+      <w:bookmarkStart w:id="51" w:name="_Toc3276674"/>
+      <w:bookmarkEnd w:id="50"/>
       <w:r>
         <w:t>Description of the main parameters in the fitModeldData file</w:t>
       </w:r>
-      <w:bookmarkEnd w:id="50"/>
+      <w:bookmarkEnd w:id="51"/>
     </w:p>
     <w:p>
       <w:pPr>
         <w:pStyle w:val="Heading4"/>
       </w:pPr>
-      <w:bookmarkStart w:id="51" w:name="model-definition"/>
-      <w:bookmarkEnd w:id="51"/>
+      <w:bookmarkStart w:id="52" w:name="model-definition"/>
+      <w:bookmarkEnd w:id="52"/>
       <w:r>
         <w:t>Model Definition</w:t>
       </w:r>
@@ -7105,8 +7119,8 @@
       <w:pPr>
         <w:pStyle w:val="Heading5"/>
       </w:pPr>
-      <w:bookmarkStart w:id="52" w:name="study-data-directory-structure-used-or-n"/>
-      <w:bookmarkEnd w:id="52"/>
+      <w:bookmarkStart w:id="53" w:name="study-data-directory-structure-used-or-n"/>
+      <w:bookmarkEnd w:id="53"/>
       <w:r>
         <w:t>Study Data Directory Structure Used or Not.</w:t>
       </w:r>
@@ -7305,8 +7319,8 @@
       <w:pPr>
         <w:pStyle w:val="Heading4"/>
       </w:pPr>
-      <w:bookmarkStart w:id="53" w:name="defining-sessions-imaged-regions-and-sli"/>
-      <w:bookmarkEnd w:id="53"/>
+      <w:bookmarkStart w:id="54" w:name="defining-sessions-imaged-regions-and-sli"/>
+      <w:bookmarkEnd w:id="54"/>
       <w:r>
         <w:t>Defining sessions, imaged regions and slices</w:t>
       </w:r>
@@ -7495,8 +7509,8 @@
       <w:pPr>
         <w:pStyle w:val="Heading4"/>
       </w:pPr>
-      <w:bookmarkStart w:id="54" w:name="updating-the-values-in-the-lmfit-paramet"/>
-      <w:bookmarkEnd w:id="54"/>
+      <w:bookmarkStart w:id="55" w:name="updating-the-values-in-the-lmfit-paramet"/>
+      <w:bookmarkEnd w:id="55"/>
       <w:r>
         <w:t>Updating the values in the LMFIT parameter structures.</w:t>
       </w:r>
@@ -8237,8 +8251,8 @@
       <w:pPr>
         <w:pStyle w:val="Heading4"/>
       </w:pPr>
-      <w:bookmarkStart w:id="55" w:name="roi-author-preferences-roiauthorpreferen"/>
-      <w:bookmarkEnd w:id="55"/>
+      <w:bookmarkStart w:id="56" w:name="roi-author-preferences-roiauthorpreferen"/>
+      <w:bookmarkEnd w:id="56"/>
       <w:r>
         <w:t>ROI Author Preferences :: roiAuthorPreference</w:t>
       </w:r>
@@ -8313,8 +8327,8 @@
       <w:pPr>
         <w:pStyle w:val="Heading4"/>
       </w:pPr>
-      <w:bookmarkStart w:id="56" w:name="use-roi-outline-useroioutline"/>
-      <w:bookmarkEnd w:id="56"/>
+      <w:bookmarkStart w:id="57" w:name="use-roi-outline-useroioutline"/>
+      <w:bookmarkEnd w:id="57"/>
       <w:r>
         <w:lastRenderedPageBreak/>
         <w:t>Use Roi Outline :: useRoiOutline</w:t>
@@ -8381,8 +8395,8 @@
       <w:pPr>
         <w:pStyle w:val="Heading4"/>
       </w:pPr>
-      <w:bookmarkStart w:id="57" w:name="image-data-format-imagedataformat"/>
-      <w:bookmarkEnd w:id="57"/>
+      <w:bookmarkStart w:id="58" w:name="image-data-format-imagedataformat"/>
+      <w:bookmarkEnd w:id="58"/>
       <w:r>
         <w:t>Image Data Format :: imageDataFormat</w:t>
       </w:r>
@@ -8586,7 +8600,7 @@
       <w:pPr>
         <w:pStyle w:val="Heading2"/>
       </w:pPr>
-      <w:bookmarkStart w:id="58" w:name="_Toc3276675"/>
+      <w:bookmarkStart w:id="59" w:name="_Toc3276675"/>
       <w:r>
         <w:lastRenderedPageBreak/>
         <w:t>Fitting T</w:t>
@@ -8600,7 +8614,7 @@
       <w:r>
         <w:t xml:space="preserve"> Data with fitEPGazz.py</w:t>
       </w:r>
-      <w:bookmarkEnd w:id="58"/>
+      <w:bookmarkEnd w:id="59"/>
     </w:p>
     <w:p>
       <w:pPr>
@@ -8956,9 +8970,9 @@
       <w:pPr>
         <w:pStyle w:val="Heading3"/>
       </w:pPr>
-      <w:bookmarkStart w:id="59" w:name="fitting-t2-data-with-fitepgazz.py-on-nam"/>
-      <w:bookmarkStart w:id="60" w:name="_Toc3276676"/>
-      <w:bookmarkEnd w:id="59"/>
+      <w:bookmarkStart w:id="60" w:name="fitting-t2-data-with-fitepgazz.py-on-nam"/>
+      <w:bookmarkStart w:id="61" w:name="_Toc3276676"/>
+      <w:bookmarkEnd w:id="60"/>
       <w:r>
         <w:t>Fitting T</w:t>
       </w:r>
@@ -8971,7 +8985,7 @@
       <w:r>
         <w:t xml:space="preserve"> Data with fitEPGazz.py on named single data files</w:t>
       </w:r>
-      <w:bookmarkEnd w:id="60"/>
+      <w:bookmarkEnd w:id="61"/>
     </w:p>
     <w:p>
       <w:pPr>
@@ -9046,9 +9060,9 @@
       <w:pPr>
         <w:pStyle w:val="Heading3"/>
       </w:pPr>
-      <w:bookmarkStart w:id="61" w:name="fitting-t2-data-with-fitepgazz.py-in-stu"/>
-      <w:bookmarkStart w:id="62" w:name="_Toc3276677"/>
-      <w:bookmarkEnd w:id="61"/>
+      <w:bookmarkStart w:id="62" w:name="fitting-t2-data-with-fitepgazz.py-in-stu"/>
+      <w:bookmarkStart w:id="63" w:name="_Toc3276677"/>
+      <w:bookmarkEnd w:id="62"/>
       <w:r>
         <w:t>Fitting T</w:t>
       </w:r>
@@ -9061,7 +9075,7 @@
       <w:r>
         <w:t xml:space="preserve"> Data with fitEPGazz.py in study directory structures</w:t>
       </w:r>
-      <w:bookmarkEnd w:id="62"/>
+      <w:bookmarkEnd w:id="63"/>
     </w:p>
     <w:p>
       <w:pPr>
@@ -9208,7 +9222,7 @@
       <w:pPr>
         <w:pStyle w:val="Heading2"/>
       </w:pPr>
-      <w:bookmarkStart w:id="63" w:name="_Toc3276678"/>
+      <w:bookmarkStart w:id="64" w:name="_Toc3276678"/>
       <w:r>
         <w:t>Output from T</w:t>
       </w:r>
@@ -9221,7 +9235,7 @@
       <w:r>
         <w:t xml:space="preserve"> Fitting Program: fitEPGazz.py</w:t>
       </w:r>
-      <w:bookmarkEnd w:id="63"/>
+      <w:bookmarkEnd w:id="64"/>
     </w:p>
     <w:p>
       <w:pPr>
@@ -9311,12 +9325,7 @@
         <w:t xml:space="preserve">results </w:t>
       </w:r>
       <w:r>
-        <w:t>files are produced for sin</w:t>
-      </w:r>
-      <w:bookmarkStart w:id="64" w:name="_GoBack"/>
-      <w:bookmarkEnd w:id="64"/>
-      <w:r>
-        <w:t>gle data sources and data present in a study directory structure.</w:t>
+        <w:t>files are produced for single data sources and data present in a study directory structure.</w:t>
       </w:r>
     </w:p>
     <w:p>
@@ -25972,7 +25981,7 @@
 </file>
 
 <file path=word/endnotes.xml><?xml version="1.0" encoding="utf-8"?>
-<w:endnotes xmlns:wpc="http://schemas.microsoft.com/office/word/2010/wordprocessingCanvas" xmlns:cx="http://schemas.microsoft.com/office/drawing/2014/chartex" xmlns:cx1="http://schemas.microsoft.com/office/drawing/2015/9/8/chartex" xmlns:mc="http://schemas.openxmlformats.org/markup-compatibility/2006" xmlns:o="urn:schemas-microsoft-com:office:office" xmlns:r="http://schemas.openxmlformats.org/officeDocument/2006/relationships" xmlns:m="http://schemas.openxmlformats.org/officeDocument/2006/math" xmlns:v="urn:schemas-microsoft-com:vml" xmlns:wp14="http://schemas.microsoft.com/office/word/2010/wordprocessingDrawing" xmlns:wp="http://schemas.openxmlformats.org/drawingml/2006/wordprocessingDrawing" xmlns:w10="urn:schemas-microsoft-com:office:word" xmlns:w="http://schemas.openxmlformats.org/wordprocessingml/2006/main" xmlns:w14="http://schemas.microsoft.com/office/word/2010/wordml" xmlns:w15="http://schemas.microsoft.com/office/word/2012/wordml" xmlns:w16se="http://schemas.microsoft.com/office/word/2015/wordml/symex" xmlns:wpg="http://schemas.microsoft.com/office/word/2010/wordprocessingGroup" xmlns:wpi="http://schemas.microsoft.com/office/word/2010/wordprocessingInk" xmlns:wne="http://schemas.microsoft.com/office/word/2006/wordml" xmlns:wps="http://schemas.microsoft.com/office/word/2010/wordprocessingShape" mc:Ignorable="w14 w15 w16se wp14">
+<w:endnotes xmlns:wpc="http://schemas.microsoft.com/office/word/2010/wordprocessingCanvas" xmlns:mc="http://schemas.openxmlformats.org/markup-compatibility/2006" xmlns:o="urn:schemas-microsoft-com:office:office" xmlns:r="http://schemas.openxmlformats.org/officeDocument/2006/relationships" xmlns:m="http://schemas.openxmlformats.org/officeDocument/2006/math" xmlns:v="urn:schemas-microsoft-com:vml" xmlns:wp14="http://schemas.microsoft.com/office/word/2010/wordprocessingDrawing" xmlns:wp="http://schemas.openxmlformats.org/drawingml/2006/wordprocessingDrawing" xmlns:w10="urn:schemas-microsoft-com:office:word" xmlns:w="http://schemas.openxmlformats.org/wordprocessingml/2006/main" xmlns:w14="http://schemas.microsoft.com/office/word/2010/wordml" xmlns:w15="http://schemas.microsoft.com/office/word/2012/wordml" xmlns:wpg="http://schemas.microsoft.com/office/word/2010/wordprocessingGroup" xmlns:wpi="http://schemas.microsoft.com/office/word/2010/wordprocessingInk" xmlns:wne="http://schemas.microsoft.com/office/word/2006/wordml" xmlns:wps="http://schemas.microsoft.com/office/word/2010/wordprocessingShape" mc:Ignorable="w14 w15 wp14">
   <w:endnote w:type="separator" w:id="-1">
     <w:p>
       <w:pPr>
@@ -25997,7 +26006,7 @@
 </file>
 
 <file path=word/footnotes.xml><?xml version="1.0" encoding="utf-8"?>
-<w:footnotes xmlns:wpc="http://schemas.microsoft.com/office/word/2010/wordprocessingCanvas" xmlns:cx="http://schemas.microsoft.com/office/drawing/2014/chartex" xmlns:cx1="http://schemas.microsoft.com/office/drawing/2015/9/8/chartex" xmlns:mc="http://schemas.openxmlformats.org/markup-compatibility/2006" xmlns:o="urn:schemas-microsoft-com:office:office" xmlns:r="http://schemas.openxmlformats.org/officeDocument/2006/relationships" xmlns:m="http://schemas.openxmlformats.org/officeDocument/2006/math" xmlns:v="urn:schemas-microsoft-com:vml" xmlns:wp14="http://schemas.microsoft.com/office/word/2010/wordprocessingDrawing" xmlns:wp="http://schemas.openxmlformats.org/drawingml/2006/wordprocessingDrawing" xmlns:w10="urn:schemas-microsoft-com:office:word" xmlns:w="http://schemas.openxmlformats.org/wordprocessingml/2006/main" xmlns:w14="http://schemas.microsoft.com/office/word/2010/wordml" xmlns:w15="http://schemas.microsoft.com/office/word/2012/wordml" xmlns:w16se="http://schemas.microsoft.com/office/word/2015/wordml/symex" xmlns:wpg="http://schemas.microsoft.com/office/word/2010/wordprocessingGroup" xmlns:wpi="http://schemas.microsoft.com/office/word/2010/wordprocessingInk" xmlns:wne="http://schemas.microsoft.com/office/word/2006/wordml" xmlns:wps="http://schemas.microsoft.com/office/word/2010/wordprocessingShape" mc:Ignorable="w14 w15 w16se wp14">
+<w:footnotes xmlns:wpc="http://schemas.microsoft.com/office/word/2010/wordprocessingCanvas" xmlns:mc="http://schemas.openxmlformats.org/markup-compatibility/2006" xmlns:o="urn:schemas-microsoft-com:office:office" xmlns:r="http://schemas.openxmlformats.org/officeDocument/2006/relationships" xmlns:m="http://schemas.openxmlformats.org/officeDocument/2006/math" xmlns:v="urn:schemas-microsoft-com:vml" xmlns:wp14="http://schemas.microsoft.com/office/word/2010/wordprocessingDrawing" xmlns:wp="http://schemas.openxmlformats.org/drawingml/2006/wordprocessingDrawing" xmlns:w10="urn:schemas-microsoft-com:office:word" xmlns:w="http://schemas.openxmlformats.org/wordprocessingml/2006/main" xmlns:w14="http://schemas.microsoft.com/office/word/2010/wordml" xmlns:w15="http://schemas.microsoft.com/office/word/2012/wordml" xmlns:wpg="http://schemas.microsoft.com/office/word/2010/wordprocessingGroup" xmlns:wpi="http://schemas.microsoft.com/office/word/2010/wordprocessingInk" xmlns:wne="http://schemas.microsoft.com/office/word/2006/wordml" xmlns:wps="http://schemas.microsoft.com/office/word/2010/wordprocessingShape" mc:Ignorable="w14 w15 wp14">
   <w:footnote w:type="separator" w:id="-1">
     <w:p>
       <w:r>
@@ -26016,7 +26025,7 @@
 </file>
 
 <file path=word/numbering.xml><?xml version="1.0" encoding="utf-8"?>
-<w:numbering xmlns:wpc="http://schemas.microsoft.com/office/word/2010/wordprocessingCanvas" xmlns:cx="http://schemas.microsoft.com/office/drawing/2014/chartex" xmlns:cx1="http://schemas.microsoft.com/office/drawing/2015/9/8/chartex" xmlns:mc="http://schemas.openxmlformats.org/markup-compatibility/2006" xmlns:o="urn:schemas-microsoft-com:office:office" xmlns:r="http://schemas.openxmlformats.org/officeDocument/2006/relationships" xmlns:m="http://schemas.openxmlformats.org/officeDocument/2006/math" xmlns:v="urn:schemas-microsoft-com:vml" xmlns:wp14="http://schemas.microsoft.com/office/word/2010/wordprocessingDrawing" xmlns:wp="http://schemas.openxmlformats.org/drawingml/2006/wordprocessingDrawing" xmlns:w10="urn:schemas-microsoft-com:office:word" xmlns:w="http://schemas.openxmlformats.org/wordprocessingml/2006/main" xmlns:w14="http://schemas.microsoft.com/office/word/2010/wordml" xmlns:w15="http://schemas.microsoft.com/office/word/2012/wordml" xmlns:w16se="http://schemas.microsoft.com/office/word/2015/wordml/symex" xmlns:wpg="http://schemas.microsoft.com/office/word/2010/wordprocessingGroup" xmlns:wpi="http://schemas.microsoft.com/office/word/2010/wordprocessingInk" xmlns:wne="http://schemas.microsoft.com/office/word/2006/wordml" xmlns:wps="http://schemas.microsoft.com/office/word/2010/wordprocessingShape" mc:Ignorable="w14 w15 w16se wp14">
+<w:numbering xmlns:wpc="http://schemas.microsoft.com/office/word/2010/wordprocessingCanvas" xmlns:mc="http://schemas.openxmlformats.org/markup-compatibility/2006" xmlns:o="urn:schemas-microsoft-com:office:office" xmlns:r="http://schemas.openxmlformats.org/officeDocument/2006/relationships" xmlns:m="http://schemas.openxmlformats.org/officeDocument/2006/math" xmlns:v="urn:schemas-microsoft-com:vml" xmlns:wp14="http://schemas.microsoft.com/office/word/2010/wordprocessingDrawing" xmlns:wp="http://schemas.openxmlformats.org/drawingml/2006/wordprocessingDrawing" xmlns:w10="urn:schemas-microsoft-com:office:word" xmlns:w="http://schemas.openxmlformats.org/wordprocessingml/2006/main" xmlns:w14="http://schemas.microsoft.com/office/word/2010/wordml" xmlns:w15="http://schemas.microsoft.com/office/word/2012/wordml" xmlns:wpg="http://schemas.microsoft.com/office/word/2010/wordprocessingGroup" xmlns:wpi="http://schemas.microsoft.com/office/word/2010/wordprocessingInk" xmlns:wne="http://schemas.microsoft.com/office/word/2006/wordml" xmlns:wps="http://schemas.microsoft.com/office/word/2010/wordprocessingShape" mc:Ignorable="w14 w15 wp14">
   <w:abstractNum w:abstractNumId="0" w15:restartNumberingAfterBreak="0">
     <w:nsid w:val="9450D98A"/>
     <w:multiLevelType w:val="multilevel"/>
@@ -26890,7 +26899,7 @@
 </file>
 
 <file path=word/styles.xml><?xml version="1.0" encoding="utf-8"?>
-<w:styles xmlns:mc="http://schemas.openxmlformats.org/markup-compatibility/2006" xmlns:r="http://schemas.openxmlformats.org/officeDocument/2006/relationships" xmlns:w="http://schemas.openxmlformats.org/wordprocessingml/2006/main" xmlns:w14="http://schemas.microsoft.com/office/word/2010/wordml" xmlns:w15="http://schemas.microsoft.com/office/word/2012/wordml" xmlns:w16se="http://schemas.microsoft.com/office/word/2015/wordml/symex" mc:Ignorable="w14 w15 w16se">
+<w:styles xmlns:mc="http://schemas.openxmlformats.org/markup-compatibility/2006" xmlns:r="http://schemas.openxmlformats.org/officeDocument/2006/relationships" xmlns:w="http://schemas.openxmlformats.org/wordprocessingml/2006/main" xmlns:w14="http://schemas.microsoft.com/office/word/2010/wordml" xmlns:w15="http://schemas.microsoft.com/office/word/2012/wordml" mc:Ignorable="w14 w15">
   <w:docDefaults>
     <w:rPrDefault>
       <w:rPr>
@@ -28462,7 +28471,7 @@
 </file>
 
 <file path=customXml/itemProps1.xml><?xml version="1.0" encoding="utf-8"?>
-<ds:datastoreItem xmlns:ds="http://schemas.openxmlformats.org/officeDocument/2006/customXml" ds:itemID="{6313C342-41B4-4CF1-8A69-A5908CA6B48E}">
+<ds:datastoreItem xmlns:ds="http://schemas.openxmlformats.org/officeDocument/2006/customXml" ds:itemID="{9B24A37A-FE07-44F7-BD97-5DA493EEAA01}">
   <ds:schemaRefs>
     <ds:schemaRef ds:uri="http://schemas.openxmlformats.org/officeDocument/2006/bibliography"/>
   </ds:schemaRefs>

</xml_diff>